<commit_message>
change docs and presentation
</commit_message>
<xml_diff>
--- a/FSRychkov_Emotion_Classification.docx
+++ b/FSRychkov_Emotion_Classification.docx
@@ -237,7 +237,23 @@
           <w:sz w:val="28"/>
           <w:szCs w:val="28"/>
         </w:rPr>
-        <w:t>Определение эмоций на лице человека</w:t>
+        <w:t>Разработка  программного комплекса по о</w:t>
+      </w:r>
+      <w:r>
+        <w:rPr>
+          <w:sz w:val="28"/>
+          <w:szCs w:val="28"/>
+        </w:rPr>
+        <w:t>пределению</w:t>
+      </w:r>
+      <w:bookmarkStart w:id="0" w:name="_GoBack"/>
+      <w:bookmarkEnd w:id="0"/>
+      <w:r>
+        <w:rPr>
+          <w:sz w:val="28"/>
+          <w:szCs w:val="28"/>
+        </w:rPr>
+        <w:t xml:space="preserve"> эмоций человека</w:t>
       </w:r>
     </w:p>
     <w:p>
@@ -2262,7 +2278,7 @@
           <w:szCs w:val="24"/>
         </w:rPr>
       </w:pPr>
-      <w:bookmarkStart w:id="0" w:name="_Toc493430566"/>
+      <w:bookmarkStart w:id="1" w:name="_Toc493430566"/>
       <w:r>
         <w:rPr>
           <w:rFonts w:ascii="Times New Roman" w:hAnsi="Times New Roman" w:cs="Times New Roman"/>
@@ -2271,7 +2287,7 @@
         <w:lastRenderedPageBreak/>
         <w:t>ВВЕДЕНИЕ</w:t>
       </w:r>
-      <w:bookmarkEnd w:id="0"/>
+      <w:bookmarkEnd w:id="1"/>
     </w:p>
     <w:p>
       <w:pPr>
@@ -2344,7 +2360,7 @@
           <w:color w:val="000000" w:themeColor="text1"/>
         </w:rPr>
       </w:pPr>
-      <w:bookmarkStart w:id="1" w:name="_Toc493430567"/>
+      <w:bookmarkStart w:id="2" w:name="_Toc493430567"/>
       <w:r>
         <w:rPr>
           <w:rFonts w:ascii="Times New Roman" w:hAnsi="Times New Roman" w:cs="Times New Roman"/>
@@ -2360,7 +2376,7 @@
         </w:rPr>
         <w:t>. ПОСТАНОВКА ЗАДАЧИ</w:t>
       </w:r>
-      <w:bookmarkEnd w:id="1"/>
+      <w:bookmarkEnd w:id="2"/>
     </w:p>
     <w:p>
       <w:pPr>
@@ -2371,8 +2387,6 @@
           <w:szCs w:val="28"/>
         </w:rPr>
       </w:pPr>
-      <w:bookmarkStart w:id="2" w:name="_GoBack"/>
-      <w:bookmarkEnd w:id="2"/>
       <w:r>
         <w:rPr>
           <w:sz w:val="28"/>
@@ -4853,7 +4867,6 @@
         <w:rPr>
           <w:sz w:val="28"/>
           <w:szCs w:val="28"/>
-          <w:lang w:val="en-US"/>
         </w:rPr>
       </w:pPr>
     </w:p>
@@ -4863,7 +4876,6 @@
         <w:rPr>
           <w:sz w:val="28"/>
           <w:szCs w:val="28"/>
-          <w:lang w:val="en-US"/>
         </w:rPr>
       </w:pPr>
     </w:p>
@@ -4873,7 +4885,6 @@
         <w:rPr>
           <w:sz w:val="28"/>
           <w:szCs w:val="28"/>
-          <w:lang w:val="en-US"/>
         </w:rPr>
       </w:pPr>
     </w:p>
@@ -4883,7 +4894,6 @@
         <w:rPr>
           <w:sz w:val="28"/>
           <w:szCs w:val="28"/>
-          <w:lang w:val="en-US"/>
         </w:rPr>
       </w:pPr>
     </w:p>
@@ -5101,7 +5111,6 @@
         <w:rPr>
           <w:sz w:val="28"/>
           <w:szCs w:val="28"/>
-          <w:lang w:val="en-US"/>
         </w:rPr>
       </w:pPr>
       <w:r>
@@ -5183,7 +5192,6 @@
         <w:rPr>
           <w:sz w:val="28"/>
           <w:szCs w:val="28"/>
-          <w:lang w:val="en-US"/>
         </w:rPr>
       </w:pPr>
     </w:p>
@@ -5194,7 +5202,6 @@
         <w:rPr>
           <w:sz w:val="28"/>
           <w:szCs w:val="28"/>
-          <w:lang w:val="en-US"/>
         </w:rPr>
       </w:pPr>
     </w:p>
@@ -5207,7 +5214,6 @@
           <w:color w:val="auto"/>
           <w:sz w:val="28"/>
           <w:szCs w:val="28"/>
-          <w:lang w:val="en-US"/>
         </w:rPr>
       </w:pPr>
       <w:r>
@@ -5228,13 +5234,7 @@
         <w:t>2.2.2. Описание алгоритма</w:t>
       </w:r>
     </w:p>
-    <w:p>
-      <w:pPr>
-        <w:rPr>
-          <w:lang w:val="en-US"/>
-        </w:rPr>
-      </w:pPr>
-    </w:p>
+    <w:p/>
     <w:p>
       <w:pPr>
         <w:spacing w:line="360" w:lineRule="auto"/>
@@ -5266,23 +5266,7 @@
           <w:sz w:val="28"/>
           <w:szCs w:val="28"/>
         </w:rPr>
-        <w:t xml:space="preserve"> – с</w:t>
-      </w:r>
-      <w:proofErr w:type="spellStart"/>
-      <w:r>
-        <w:rPr>
-          <w:sz w:val="28"/>
-          <w:szCs w:val="28"/>
-        </w:rPr>
-        <w:t>лучайный</w:t>
-      </w:r>
-      <w:proofErr w:type="spellEnd"/>
-      <w:r>
-        <w:rPr>
-          <w:sz w:val="28"/>
-          <w:szCs w:val="28"/>
-        </w:rPr>
-        <w:t xml:space="preserve"> вектор признаков взятых из </w:t>
+        <w:t xml:space="preserve"> – случайный вектор признаков взятых из </w:t>
       </w:r>
       <m:oMath>
         <m:r>
@@ -9871,7 +9855,6 @@
           <w:sz w:val="28"/>
           <w:szCs w:val="28"/>
           <w:shd w:val="clear" w:color="auto" w:fill="FFFFFF"/>
-          <w:lang w:val="en-US"/>
         </w:rPr>
       </w:pPr>
       <w:proofErr w:type="gramStart"/>
@@ -10027,7 +10010,6 @@
         <w:rPr>
           <w:sz w:val="28"/>
           <w:szCs w:val="28"/>
-          <w:lang w:val="en-US"/>
         </w:rPr>
       </w:pPr>
       <w:r>
@@ -10082,7 +10064,6 @@
           <w:sz w:val="28"/>
           <w:szCs w:val="28"/>
           <w:shd w:val="clear" w:color="auto" w:fill="FFFFFF"/>
-          <w:lang w:val="en-US"/>
         </w:rPr>
       </w:pPr>
     </w:p>
@@ -10459,7 +10440,6 @@
           <w:sz w:val="28"/>
           <w:szCs w:val="28"/>
           <w:shd w:val="clear" w:color="auto" w:fill="FFFFFF"/>
-          <w:lang w:val="en-US"/>
         </w:rPr>
       </w:pPr>
       <w:r>
@@ -10500,7 +10480,6 @@
           <w:sz w:val="28"/>
           <w:szCs w:val="28"/>
           <w:shd w:val="clear" w:color="auto" w:fill="FFFFFF"/>
-          <w:lang w:val="en-US"/>
         </w:rPr>
       </w:pPr>
     </w:p>
@@ -10827,7 +10806,6 @@
           <w:sz w:val="28"/>
           <w:szCs w:val="28"/>
           <w:shd w:val="clear" w:color="auto" w:fill="FFFFFF"/>
-          <w:lang w:val="en-US"/>
         </w:rPr>
       </w:pPr>
     </w:p>
@@ -11768,7 +11746,6 @@
           <w:sz w:val="28"/>
           <w:szCs w:val="28"/>
           <w:shd w:val="clear" w:color="auto" w:fill="FFFFFF"/>
-          <w:lang w:val="en-US"/>
         </w:rPr>
       </w:pPr>
       <w:r>
@@ -11847,7 +11824,6 @@
           <w:sz w:val="28"/>
           <w:szCs w:val="28"/>
           <w:shd w:val="clear" w:color="auto" w:fill="FFFFFF"/>
-          <w:lang w:val="en-US"/>
         </w:rPr>
       </w:pPr>
     </w:p>
@@ -12013,7 +11989,6 @@
           <w:sz w:val="28"/>
           <w:szCs w:val="28"/>
           <w:shd w:val="clear" w:color="auto" w:fill="FFFFFF"/>
-          <w:lang w:val="en-US"/>
         </w:rPr>
       </w:pPr>
     </w:p>
@@ -12025,7 +12000,6 @@
           <w:sz w:val="28"/>
           <w:szCs w:val="28"/>
           <w:shd w:val="clear" w:color="auto" w:fill="FFFFFF"/>
-          <w:lang w:val="en-US"/>
         </w:rPr>
       </w:pPr>
     </w:p>
@@ -12037,7 +12011,6 @@
           <w:sz w:val="28"/>
           <w:szCs w:val="28"/>
           <w:shd w:val="clear" w:color="auto" w:fill="FFFFFF"/>
-          <w:lang w:val="en-US"/>
         </w:rPr>
       </w:pPr>
     </w:p>
@@ -12049,7 +12022,6 @@
           <w:sz w:val="28"/>
           <w:szCs w:val="28"/>
           <w:shd w:val="clear" w:color="auto" w:fill="FFFFFF"/>
-          <w:lang w:val="en-US"/>
         </w:rPr>
       </w:pPr>
     </w:p>
@@ -12061,7 +12033,6 @@
           <w:sz w:val="28"/>
           <w:szCs w:val="28"/>
           <w:shd w:val="clear" w:color="auto" w:fill="FFFFFF"/>
-          <w:lang w:val="en-US"/>
         </w:rPr>
       </w:pPr>
     </w:p>
@@ -12073,7 +12044,6 @@
           <w:sz w:val="28"/>
           <w:szCs w:val="28"/>
           <w:shd w:val="clear" w:color="auto" w:fill="FFFFFF"/>
-          <w:lang w:val="en-US"/>
         </w:rPr>
       </w:pPr>
     </w:p>
@@ -12085,7 +12055,6 @@
           <w:sz w:val="28"/>
           <w:szCs w:val="28"/>
           <w:shd w:val="clear" w:color="auto" w:fill="FFFFFF"/>
-          <w:lang w:val="en-US"/>
         </w:rPr>
       </w:pPr>
     </w:p>
@@ -12097,7 +12066,6 @@
           <w:sz w:val="28"/>
           <w:szCs w:val="28"/>
           <w:shd w:val="clear" w:color="auto" w:fill="FFFFFF"/>
-          <w:lang w:val="en-US"/>
         </w:rPr>
       </w:pPr>
     </w:p>
@@ -13479,7 +13447,6 @@
           <w:sz w:val="28"/>
           <w:szCs w:val="28"/>
           <w:shd w:val="clear" w:color="auto" w:fill="FFFFFF"/>
-          <w:lang w:val="en-US"/>
         </w:rPr>
       </w:pPr>
     </w:p>
@@ -13493,7 +13460,6 @@
           <w:sz w:val="28"/>
           <w:szCs w:val="28"/>
           <w:shd w:val="clear" w:color="auto" w:fill="FFFFFF"/>
-          <w:lang w:val="en-US"/>
         </w:rPr>
       </w:pPr>
     </w:p>
@@ -13507,7 +13473,6 @@
           <w:sz w:val="28"/>
           <w:szCs w:val="28"/>
           <w:shd w:val="clear" w:color="auto" w:fill="FFFFFF"/>
-          <w:lang w:val="en-US"/>
         </w:rPr>
       </w:pPr>
     </w:p>
@@ -13521,7 +13486,6 @@
           <w:sz w:val="28"/>
           <w:szCs w:val="28"/>
           <w:shd w:val="clear" w:color="auto" w:fill="FFFFFF"/>
-          <w:lang w:val="en-US"/>
         </w:rPr>
       </w:pPr>
     </w:p>
@@ -13535,7 +13499,6 @@
           <w:sz w:val="28"/>
           <w:szCs w:val="28"/>
           <w:shd w:val="clear" w:color="auto" w:fill="FFFFFF"/>
-          <w:lang w:val="en-US"/>
         </w:rPr>
       </w:pPr>
     </w:p>
@@ -13549,7 +13512,6 @@
           <w:sz w:val="28"/>
           <w:szCs w:val="28"/>
           <w:shd w:val="clear" w:color="auto" w:fill="FFFFFF"/>
-          <w:lang w:val="en-US"/>
         </w:rPr>
       </w:pPr>
     </w:p>
@@ -13563,7 +13525,6 @@
           <w:sz w:val="28"/>
           <w:szCs w:val="28"/>
           <w:shd w:val="clear" w:color="auto" w:fill="FFFFFF"/>
-          <w:lang w:val="en-US"/>
         </w:rPr>
       </w:pPr>
     </w:p>
@@ -13577,7 +13538,6 @@
           <w:sz w:val="28"/>
           <w:szCs w:val="28"/>
           <w:shd w:val="clear" w:color="auto" w:fill="FFFFFF"/>
-          <w:lang w:val="en-US"/>
         </w:rPr>
       </w:pPr>
     </w:p>
@@ -13591,7 +13551,6 @@
           <w:sz w:val="28"/>
           <w:szCs w:val="28"/>
           <w:shd w:val="clear" w:color="auto" w:fill="FFFFFF"/>
-          <w:lang w:val="en-US"/>
         </w:rPr>
       </w:pPr>
     </w:p>
@@ -14313,7 +14272,6 @@
           <w:sz w:val="28"/>
           <w:szCs w:val="28"/>
           <w:shd w:val="clear" w:color="auto" w:fill="FFFFFF"/>
-          <w:lang w:val="en-US"/>
         </w:rPr>
       </w:pPr>
       <w:r>
@@ -14505,7 +14463,6 @@
           <w:sz w:val="28"/>
           <w:szCs w:val="28"/>
           <w:shd w:val="clear" w:color="auto" w:fill="FFFFFF"/>
-          <w:lang w:val="en-US"/>
         </w:rPr>
       </w:pPr>
     </w:p>
@@ -30859,6 +30816,7 @@
     <w:sdtPr>
       <w:id w:val="-1045451663"/>
     </w:sdtPr>
+    <w:sdtEndPr/>
     <w:sdtContent>
       <w:p>
         <w:pPr>
@@ -30878,7 +30836,7 @@
           <w:rPr>
             <w:noProof/>
           </w:rPr>
-          <w:t>4</w:t>
+          <w:t>21</w:t>
         </w:r>
         <w:r>
           <w:fldChar w:fldCharType="end"/>
@@ -32485,7 +32443,7 @@
 </file>
 
 <file path=customXml/itemProps2.xml><?xml version="1.0" encoding="utf-8"?>
-<ds:datastoreItem xmlns:ds="http://schemas.openxmlformats.org/officeDocument/2006/customXml" ds:itemID="{3DFE1B00-FE31-455E-83D5-399910DB6B32}">
+<ds:datastoreItem xmlns:ds="http://schemas.openxmlformats.org/officeDocument/2006/customXml" ds:itemID="{FA51AA99-6962-4F9B-A99A-6F2ECC4B6BB6}">
   <ds:schemaRefs>
     <ds:schemaRef ds:uri="http://schemas.openxmlformats.org/officeDocument/2006/bibliography"/>
   </ds:schemaRefs>

</xml_diff>